<commit_message>
added file spring boot
</commit_message>
<xml_diff>
--- a/Java 8 features.docx
+++ b/Java 8 features.docx
@@ -70,6 +70,119 @@
           <w:szCs w:val="20"/>
         </w:rPr>
       </w:pPr>
+      <w:r>
+        <w:rPr>
+          <w:sz w:val="20"/>
+          <w:szCs w:val="20"/>
+        </w:rPr>
+        <w:t>2). What is lambda expression?</w:t>
+      </w:r>
+    </w:p>
+    <w:p>
+      <w:pPr>
+        <w:rPr>
+          <w:sz w:val="20"/>
+          <w:szCs w:val="20"/>
+        </w:rPr>
+      </w:pPr>
+      <w:r>
+        <w:rPr>
+          <w:sz w:val="20"/>
+          <w:szCs w:val="20"/>
+        </w:rPr>
+        <w:t>3). What is method reference?</w:t>
+      </w:r>
+    </w:p>
+    <w:p>
+      <w:pPr>
+        <w:rPr>
+          <w:sz w:val="20"/>
+          <w:szCs w:val="20"/>
+        </w:rPr>
+      </w:pPr>
+      <w:r>
+        <w:rPr>
+          <w:sz w:val="20"/>
+          <w:szCs w:val="20"/>
+        </w:rPr>
+        <w:t>4). What you mean by default method in interfaces:-</w:t>
+      </w:r>
+    </w:p>
+    <w:p>
+      <w:pPr>
+        <w:rPr>
+          <w:sz w:val="20"/>
+          <w:szCs w:val="20"/>
+        </w:rPr>
+      </w:pPr>
+      <w:r>
+        <w:rPr>
+          <w:sz w:val="20"/>
+          <w:szCs w:val="20"/>
+        </w:rPr>
+        <w:t>5). What is stream API?</w:t>
+      </w:r>
+    </w:p>
+    <w:p>
+      <w:pPr>
+        <w:rPr>
+          <w:sz w:val="20"/>
+          <w:szCs w:val="20"/>
+        </w:rPr>
+      </w:pPr>
+      <w:r>
+        <w:rPr>
+          <w:sz w:val="20"/>
+          <w:szCs w:val="20"/>
+        </w:rPr>
+        <w:t>6). What is Date and Time API?</w:t>
+      </w:r>
+    </w:p>
+    <w:p>
+      <w:pPr>
+        <w:rPr>
+          <w:sz w:val="20"/>
+          <w:szCs w:val="20"/>
+        </w:rPr>
+      </w:pPr>
+      <w:r>
+        <w:rPr>
+          <w:sz w:val="20"/>
+          <w:szCs w:val="20"/>
+        </w:rPr>
+        <w:t>7). What is optional Class?</w:t>
+      </w:r>
+    </w:p>
+    <w:p>
+      <w:pPr>
+        <w:rPr>
+          <w:sz w:val="20"/>
+          <w:szCs w:val="20"/>
+        </w:rPr>
+      </w:pPr>
+      <w:r>
+        <w:rPr>
+          <w:sz w:val="20"/>
+          <w:szCs w:val="20"/>
+        </w:rPr>
+        <w:t>8). What is parallel sorting in java?</w:t>
+      </w:r>
+    </w:p>
+    <w:p>
+      <w:pPr>
+        <w:rPr>
+          <w:sz w:val="20"/>
+          <w:szCs w:val="20"/>
+        </w:rPr>
+      </w:pPr>
+    </w:p>
+    <w:p>
+      <w:pPr>
+        <w:rPr>
+          <w:sz w:val="20"/>
+          <w:szCs w:val="20"/>
+        </w:rPr>
+      </w:pPr>
     </w:p>
     <w:p>
       <w:pPr>
@@ -109,9 +222,11 @@
           <w:u w:val="single"/>
         </w:rPr>
         <w:lastRenderedPageBreak/>
-        <w:t>Ans</w:t>
-      </w:r>
-      <w:r>
+        <w:t>Ans.</w:t>
+      </w:r>
+    </w:p>
+    <w:p>
+      <w:pPr>
         <w:rPr>
           <w:b/>
           <w:bCs/>
@@ -121,20 +236,6 @@
           <w:szCs w:val="44"/>
           <w:u w:val="single"/>
         </w:rPr>
-        <w:t>.</w:t>
-      </w:r>
-    </w:p>
-    <w:p>
-      <w:pPr>
-        <w:rPr>
-          <w:b/>
-          <w:bCs/>
-          <w:i/>
-          <w:iCs/>
-          <w:sz w:val="44"/>
-          <w:szCs w:val="44"/>
-          <w:u w:val="single"/>
-        </w:rPr>
       </w:pPr>
     </w:p>
     <w:p>
@@ -171,71 +272,403 @@
           <w:sz w:val="20"/>
           <w:szCs w:val="20"/>
         </w:rPr>
+        <w:t xml:space="preserve"> Usually the lambda expressions are use to define the behavior of functional interfaces.</w:t>
+      </w:r>
+    </w:p>
+    <w:p>
+      <w:pPr>
+        <w:rPr>
+          <w:sz w:val="20"/>
+          <w:szCs w:val="20"/>
+        </w:rPr>
+      </w:pPr>
+    </w:p>
+    <w:p>
+      <w:pPr>
+        <w:rPr>
+          <w:sz w:val="20"/>
+          <w:szCs w:val="20"/>
+        </w:rPr>
+      </w:pPr>
+      <w:r>
+        <w:rPr>
+          <w:sz w:val="20"/>
+          <w:szCs w:val="20"/>
+        </w:rPr>
+        <w:t>2). What is lambda expression?</w:t>
+      </w:r>
+    </w:p>
+    <w:p>
+      <w:pPr>
+        <w:rPr>
+          <w:sz w:val="20"/>
+          <w:szCs w:val="20"/>
+        </w:rPr>
+      </w:pPr>
+      <w:r>
+        <w:rPr>
+          <w:sz w:val="20"/>
+          <w:szCs w:val="20"/>
+        </w:rPr>
+        <w:t xml:space="preserve">The lambda expression is a block of code that can be pass as an argument to a method. Which is used for define the anonymous functions . </w:t>
+      </w:r>
+    </w:p>
+    <w:p>
+      <w:pPr>
+        <w:rPr>
+          <w:sz w:val="20"/>
+          <w:szCs w:val="20"/>
+        </w:rPr>
+      </w:pPr>
+      <w:r>
+        <w:rPr>
+          <w:sz w:val="20"/>
+          <w:szCs w:val="20"/>
+        </w:rPr>
+        <w:t>(The syntax is similar to the arrow function using in java script)</w:t>
+      </w:r>
+    </w:p>
+    <w:p>
+      <w:pPr>
+        <w:rPr>
+          <w:sz w:val="20"/>
+          <w:szCs w:val="20"/>
+        </w:rPr>
+      </w:pPr>
+      <w:proofErr w:type="spellStart"/>
+      <w:r>
+        <w:rPr>
+          <w:sz w:val="20"/>
+          <w:szCs w:val="20"/>
+        </w:rPr>
+        <w:t>Eg</w:t>
+      </w:r>
+      <w:proofErr w:type="spellEnd"/>
+      <w:r>
+        <w:rPr>
+          <w:sz w:val="20"/>
+          <w:szCs w:val="20"/>
+        </w:rPr>
+        <w:t xml:space="preserve">: </w:t>
+      </w:r>
+      <w:r>
+        <w:rPr>
+          <w:sz w:val="20"/>
+          <w:szCs w:val="20"/>
+        </w:rPr>
+        <w:t xml:space="preserve">Function&lt;String, Integer&gt; lambda = str -&gt; </w:t>
+      </w:r>
+      <w:proofErr w:type="spellStart"/>
+      <w:r>
+        <w:rPr>
+          <w:sz w:val="20"/>
+          <w:szCs w:val="20"/>
+        </w:rPr>
+        <w:t>Integer.parseInt</w:t>
+      </w:r>
+      <w:proofErr w:type="spellEnd"/>
+      <w:r>
+        <w:rPr>
+          <w:sz w:val="20"/>
+          <w:szCs w:val="20"/>
+        </w:rPr>
+        <w:t>(str);</w:t>
+      </w:r>
+      <w:r>
+        <w:rPr>
+          <w:sz w:val="20"/>
+          <w:szCs w:val="20"/>
+        </w:rPr>
+        <w:t xml:space="preserve"> (This is the example for using lambda expression for invoking and define a method.</w:t>
+      </w:r>
+    </w:p>
+    <w:p>
+      <w:pPr>
+        <w:rPr>
+          <w:sz w:val="20"/>
+          <w:szCs w:val="20"/>
+        </w:rPr>
+      </w:pPr>
+    </w:p>
+    <w:p>
+      <w:pPr>
+        <w:rPr>
+          <w:sz w:val="20"/>
+          <w:szCs w:val="20"/>
+        </w:rPr>
+      </w:pPr>
+      <w:r>
+        <w:rPr>
+          <w:sz w:val="20"/>
+          <w:szCs w:val="20"/>
+        </w:rPr>
+        <w:t>3). What is method reference?</w:t>
+      </w:r>
+    </w:p>
+    <w:p>
+      <w:pPr>
+        <w:rPr>
+          <w:sz w:val="20"/>
+          <w:szCs w:val="20"/>
+        </w:rPr>
+      </w:pPr>
+      <w:r>
+        <w:rPr>
+          <w:sz w:val="20"/>
+          <w:szCs w:val="20"/>
+        </w:rPr>
+        <w:t>The method reference is sho</w:t>
+      </w:r>
+      <w:r>
+        <w:rPr>
+          <w:sz w:val="20"/>
+          <w:szCs w:val="20"/>
+        </w:rPr>
+        <w:t>rt hand method</w:t>
+      </w:r>
+      <w:r>
+        <w:rPr>
+          <w:sz w:val="20"/>
+          <w:szCs w:val="20"/>
+        </w:rPr>
+        <w:t xml:space="preserve"> of lambda function </w:t>
+      </w:r>
+      <w:r>
+        <w:rPr>
+          <w:sz w:val="20"/>
+          <w:szCs w:val="20"/>
+        </w:rPr>
+        <w:t xml:space="preserve"> to invoke</w:t>
+      </w:r>
+      <w:r>
+        <w:rPr>
+          <w:sz w:val="20"/>
+          <w:szCs w:val="20"/>
+        </w:rPr>
+        <w:t xml:space="preserve"> existing method or constructors</w:t>
+      </w:r>
+      <w:r>
+        <w:rPr>
+          <w:sz w:val="20"/>
+          <w:szCs w:val="20"/>
+        </w:rPr>
+        <w:t>. The method reference are in four types such as:-</w:t>
+      </w:r>
+    </w:p>
+    <w:p>
+      <w:pPr>
+        <w:rPr>
+          <w:b/>
+          <w:bCs/>
+          <w:i/>
+          <w:iCs/>
+          <w:sz w:val="20"/>
+          <w:szCs w:val="20"/>
+        </w:rPr>
+      </w:pPr>
+      <w:r>
+        <w:rPr>
+          <w:sz w:val="20"/>
+          <w:szCs w:val="20"/>
+        </w:rPr>
         <w:t xml:space="preserve"> </w:t>
       </w:r>
-      <w:proofErr w:type="gramStart"/>
-      <w:r>
-        <w:rPr>
-          <w:sz w:val="20"/>
-          <w:szCs w:val="20"/>
-        </w:rPr>
-        <w:t>Usually</w:t>
-      </w:r>
-      <w:proofErr w:type="gramEnd"/>
-      <w:r>
-        <w:rPr>
-          <w:sz w:val="20"/>
-          <w:szCs w:val="20"/>
-        </w:rPr>
-        <w:t xml:space="preserve"> the lambda expressions are use to define the behavior of functional interfaces.</w:t>
-      </w:r>
-    </w:p>
-    <w:p>
-      <w:pPr>
-        <w:rPr>
-          <w:sz w:val="20"/>
-          <w:szCs w:val="20"/>
-        </w:rPr>
-      </w:pPr>
-    </w:p>
-    <w:p>
-      <w:pPr>
-        <w:rPr>
-          <w:sz w:val="20"/>
-          <w:szCs w:val="20"/>
-        </w:rPr>
-      </w:pPr>
-      <w:r>
-        <w:rPr>
-          <w:sz w:val="20"/>
-          <w:szCs w:val="20"/>
-        </w:rPr>
-        <w:t>2). What is lambda expression?</w:t>
-      </w:r>
-    </w:p>
-    <w:p>
-      <w:pPr>
-        <w:rPr>
-          <w:sz w:val="20"/>
-          <w:szCs w:val="20"/>
-        </w:rPr>
-      </w:pPr>
-      <w:r>
-        <w:rPr>
-          <w:sz w:val="20"/>
-          <w:szCs w:val="20"/>
-        </w:rPr>
-        <w:t xml:space="preserve">The lambda expression is a block of code that can be pass as an argument to a method. Which is used for define the anonymous </w:t>
-      </w:r>
-      <w:proofErr w:type="gramStart"/>
-      <w:r>
-        <w:rPr>
-          <w:sz w:val="20"/>
-          <w:szCs w:val="20"/>
-        </w:rPr>
-        <w:t>functions .</w:t>
-      </w:r>
-      <w:proofErr w:type="gramEnd"/>
+      <w:r>
+        <w:rPr>
+          <w:sz w:val="20"/>
+          <w:szCs w:val="20"/>
+        </w:rPr>
+        <w:sym w:font="Wingdings" w:char="F0E0"/>
+      </w:r>
+      <w:r>
+        <w:rPr>
+          <w:sz w:val="20"/>
+          <w:szCs w:val="20"/>
+        </w:rPr>
+        <w:t xml:space="preserve">. Reference to a static method : </w:t>
+      </w:r>
+      <w:r>
+        <w:rPr>
+          <w:b/>
+          <w:bCs/>
+          <w:i/>
+          <w:iCs/>
+          <w:sz w:val="20"/>
+          <w:szCs w:val="20"/>
+        </w:rPr>
+        <w:t>‘containing class :: static method name’</w:t>
+      </w:r>
+    </w:p>
+    <w:p>
+      <w:pPr>
+        <w:rPr>
+          <w:b/>
+          <w:bCs/>
+          <w:i/>
+          <w:iCs/>
+          <w:sz w:val="20"/>
+          <w:szCs w:val="20"/>
+        </w:rPr>
+      </w:pPr>
+      <w:r>
+        <w:rPr>
+          <w:sz w:val="20"/>
+          <w:szCs w:val="20"/>
+        </w:rPr>
+        <w:sym w:font="Wingdings" w:char="F0E0"/>
+      </w:r>
+      <w:r>
+        <w:rPr>
+          <w:sz w:val="20"/>
+          <w:szCs w:val="20"/>
+        </w:rPr>
+        <w:t xml:space="preserve">. Reference to an instance method of a particular object </w:t>
+      </w:r>
+      <w:r>
+        <w:rPr>
+          <w:b/>
+          <w:bCs/>
+          <w:i/>
+          <w:iCs/>
+          <w:sz w:val="20"/>
+          <w:szCs w:val="20"/>
+        </w:rPr>
+        <w:t>: ‘containing object :: instance method name’</w:t>
+      </w:r>
+    </w:p>
+    <w:p>
+      <w:pPr>
+        <w:rPr>
+          <w:b/>
+          <w:bCs/>
+          <w:i/>
+          <w:iCs/>
+          <w:sz w:val="20"/>
+          <w:szCs w:val="20"/>
+        </w:rPr>
+      </w:pPr>
+      <w:r>
+        <w:rPr>
+          <w:sz w:val="20"/>
+          <w:szCs w:val="20"/>
+        </w:rPr>
+        <w:sym w:font="Wingdings" w:char="F0E0"/>
+      </w:r>
+      <w:r>
+        <w:rPr>
+          <w:sz w:val="20"/>
+          <w:szCs w:val="20"/>
+        </w:rPr>
+        <w:t xml:space="preserve">. Reference to an instance method of an arbitrary object of a particular type </w:t>
+      </w:r>
+      <w:r>
+        <w:rPr>
+          <w:b/>
+          <w:bCs/>
+          <w:i/>
+          <w:iCs/>
+          <w:sz w:val="20"/>
+          <w:szCs w:val="20"/>
+        </w:rPr>
+        <w:t>: ‘containing type :: method name’</w:t>
+      </w:r>
+    </w:p>
+    <w:p>
+      <w:pPr>
+        <w:rPr>
+          <w:b/>
+          <w:bCs/>
+          <w:i/>
+          <w:iCs/>
+          <w:sz w:val="20"/>
+          <w:szCs w:val="20"/>
+        </w:rPr>
+      </w:pPr>
+      <w:r>
+        <w:rPr>
+          <w:sz w:val="20"/>
+          <w:szCs w:val="20"/>
+        </w:rPr>
+        <w:sym w:font="Wingdings" w:char="F0E0"/>
+      </w:r>
+      <w:r>
+        <w:rPr>
+          <w:sz w:val="20"/>
+          <w:szCs w:val="20"/>
+        </w:rPr>
+        <w:t xml:space="preserve">.Reference to a constructure </w:t>
+      </w:r>
+      <w:r>
+        <w:rPr>
+          <w:b/>
+          <w:bCs/>
+          <w:i/>
+          <w:iCs/>
+          <w:sz w:val="20"/>
+          <w:szCs w:val="20"/>
+        </w:rPr>
+        <w:t>: ‘Class name :: new ‘</w:t>
+      </w:r>
+    </w:p>
+    <w:p>
+      <w:pPr>
+        <w:rPr>
+          <w:sz w:val="20"/>
+          <w:szCs w:val="20"/>
+        </w:rPr>
+      </w:pPr>
+    </w:p>
+    <w:p>
+      <w:pPr>
+        <w:rPr>
+          <w:sz w:val="20"/>
+          <w:szCs w:val="20"/>
+        </w:rPr>
+      </w:pPr>
+      <w:r>
+        <w:rPr>
+          <w:sz w:val="20"/>
+          <w:szCs w:val="20"/>
+        </w:rPr>
+        <w:t>4). What you mean by default method in interfaces:-</w:t>
+      </w:r>
+    </w:p>
+    <w:p>
+      <w:pPr>
+        <w:rPr>
+          <w:sz w:val="20"/>
+          <w:szCs w:val="20"/>
+        </w:rPr>
+      </w:pPr>
+      <w:r>
+        <w:rPr>
+          <w:sz w:val="20"/>
+          <w:szCs w:val="20"/>
+        </w:rPr>
+        <w:t>The default method in interface is introduced in java 8 . The default methods are the methods with in an interfaces that have a default implementation also. To declare a default method using the keyword ‘default’.</w:t>
+      </w:r>
+      <w:r>
+        <w:rPr>
+          <w:sz w:val="20"/>
+          <w:szCs w:val="20"/>
+        </w:rPr>
+        <w:t xml:space="preserve"> We can create a number of default methods in an interface.</w:t>
+      </w:r>
+    </w:p>
+    <w:p>
+      <w:pPr>
+        <w:rPr>
+          <w:sz w:val="20"/>
+          <w:szCs w:val="20"/>
+        </w:rPr>
+      </w:pPr>
+      <w:r>
+        <w:rPr>
+          <w:sz w:val="20"/>
+          <w:szCs w:val="20"/>
+        </w:rPr>
+        <w:t>The default methods are automatically invoke at the time of when we implements the</w:t>
+      </w:r>
       <w:r>
         <w:rPr>
           <w:sz w:val="20"/>
@@ -243,517 +676,6 @@
         </w:rPr>
         <w:t xml:space="preserve"> </w:t>
       </w:r>
-    </w:p>
-    <w:p>
-      <w:pPr>
-        <w:rPr>
-          <w:sz w:val="20"/>
-          <w:szCs w:val="20"/>
-        </w:rPr>
-      </w:pPr>
-      <w:r>
-        <w:rPr>
-          <w:sz w:val="20"/>
-          <w:szCs w:val="20"/>
-        </w:rPr>
-        <w:t>(The syntax is similar to the arrow function using in java script)</w:t>
-      </w:r>
-    </w:p>
-    <w:p>
-      <w:pPr>
-        <w:rPr>
-          <w:sz w:val="20"/>
-          <w:szCs w:val="20"/>
-        </w:rPr>
-      </w:pPr>
-      <w:proofErr w:type="spellStart"/>
-      <w:r>
-        <w:rPr>
-          <w:sz w:val="20"/>
-          <w:szCs w:val="20"/>
-        </w:rPr>
-        <w:t>Eg</w:t>
-      </w:r>
-      <w:proofErr w:type="spellEnd"/>
-      <w:r>
-        <w:rPr>
-          <w:sz w:val="20"/>
-          <w:szCs w:val="20"/>
-        </w:rPr>
-        <w:t xml:space="preserve">: </w:t>
-      </w:r>
-      <w:r>
-        <w:rPr>
-          <w:sz w:val="20"/>
-          <w:szCs w:val="20"/>
-        </w:rPr>
-        <w:t xml:space="preserve">Function&lt;String, Integer&gt; lambda = str -&gt; </w:t>
-      </w:r>
-      <w:proofErr w:type="spellStart"/>
-      <w:r>
-        <w:rPr>
-          <w:sz w:val="20"/>
-          <w:szCs w:val="20"/>
-        </w:rPr>
-        <w:t>Integer.parseInt</w:t>
-      </w:r>
-      <w:proofErr w:type="spellEnd"/>
-      <w:r>
-        <w:rPr>
-          <w:sz w:val="20"/>
-          <w:szCs w:val="20"/>
-        </w:rPr>
-        <w:t>(str);</w:t>
-      </w:r>
-      <w:r>
-        <w:rPr>
-          <w:sz w:val="20"/>
-          <w:szCs w:val="20"/>
-        </w:rPr>
-        <w:t xml:space="preserve"> (This is the example for using lambda expression for invoking and define a method.</w:t>
-      </w:r>
-    </w:p>
-    <w:p>
-      <w:pPr>
-        <w:rPr>
-          <w:sz w:val="20"/>
-          <w:szCs w:val="20"/>
-        </w:rPr>
-      </w:pPr>
-    </w:p>
-    <w:p>
-      <w:pPr>
-        <w:rPr>
-          <w:sz w:val="20"/>
-          <w:szCs w:val="20"/>
-        </w:rPr>
-      </w:pPr>
-      <w:r>
-        <w:rPr>
-          <w:sz w:val="20"/>
-          <w:szCs w:val="20"/>
-        </w:rPr>
-        <w:t>3). What is method reference?</w:t>
-      </w:r>
-    </w:p>
-    <w:p>
-      <w:pPr>
-        <w:rPr>
-          <w:sz w:val="20"/>
-          <w:szCs w:val="20"/>
-        </w:rPr>
-      </w:pPr>
-      <w:r>
-        <w:rPr>
-          <w:sz w:val="20"/>
-          <w:szCs w:val="20"/>
-        </w:rPr>
-        <w:t>The method reference is sho</w:t>
-      </w:r>
-      <w:r>
-        <w:rPr>
-          <w:sz w:val="20"/>
-          <w:szCs w:val="20"/>
-        </w:rPr>
-        <w:t>rt hand method</w:t>
-      </w:r>
-      <w:r>
-        <w:rPr>
-          <w:sz w:val="20"/>
-          <w:szCs w:val="20"/>
-        </w:rPr>
-        <w:t xml:space="preserve"> of lambda </w:t>
-      </w:r>
-      <w:proofErr w:type="gramStart"/>
-      <w:r>
-        <w:rPr>
-          <w:sz w:val="20"/>
-          <w:szCs w:val="20"/>
-        </w:rPr>
-        <w:t xml:space="preserve">function </w:t>
-      </w:r>
-      <w:r>
-        <w:rPr>
-          <w:sz w:val="20"/>
-          <w:szCs w:val="20"/>
-        </w:rPr>
-        <w:t xml:space="preserve"> to</w:t>
-      </w:r>
-      <w:proofErr w:type="gramEnd"/>
-      <w:r>
-        <w:rPr>
-          <w:sz w:val="20"/>
-          <w:szCs w:val="20"/>
-        </w:rPr>
-        <w:t xml:space="preserve"> invoke</w:t>
-      </w:r>
-      <w:r>
-        <w:rPr>
-          <w:sz w:val="20"/>
-          <w:szCs w:val="20"/>
-        </w:rPr>
-        <w:t xml:space="preserve"> existing method or constructors</w:t>
-      </w:r>
-      <w:r>
-        <w:rPr>
-          <w:sz w:val="20"/>
-          <w:szCs w:val="20"/>
-        </w:rPr>
-        <w:t xml:space="preserve">. The method reference are in four types such </w:t>
-      </w:r>
-      <w:proofErr w:type="gramStart"/>
-      <w:r>
-        <w:rPr>
-          <w:sz w:val="20"/>
-          <w:szCs w:val="20"/>
-        </w:rPr>
-        <w:t>as:-</w:t>
-      </w:r>
-      <w:proofErr w:type="gramEnd"/>
-    </w:p>
-    <w:p>
-      <w:pPr>
-        <w:rPr>
-          <w:b/>
-          <w:bCs/>
-          <w:i/>
-          <w:iCs/>
-          <w:sz w:val="20"/>
-          <w:szCs w:val="20"/>
-        </w:rPr>
-      </w:pPr>
-      <w:r>
-        <w:rPr>
-          <w:sz w:val="20"/>
-          <w:szCs w:val="20"/>
-        </w:rPr>
-        <w:t xml:space="preserve"> </w:t>
-      </w:r>
-      <w:r>
-        <w:rPr>
-          <w:sz w:val="20"/>
-          <w:szCs w:val="20"/>
-        </w:rPr>
-        <w:sym w:font="Wingdings" w:char="F0E0"/>
-      </w:r>
-      <w:r>
-        <w:rPr>
-          <w:sz w:val="20"/>
-          <w:szCs w:val="20"/>
-        </w:rPr>
-        <w:t xml:space="preserve">. Reference to a static </w:t>
-      </w:r>
-      <w:proofErr w:type="gramStart"/>
-      <w:r>
-        <w:rPr>
-          <w:sz w:val="20"/>
-          <w:szCs w:val="20"/>
-        </w:rPr>
-        <w:t>method :</w:t>
-      </w:r>
-      <w:proofErr w:type="gramEnd"/>
-      <w:r>
-        <w:rPr>
-          <w:sz w:val="20"/>
-          <w:szCs w:val="20"/>
-        </w:rPr>
-        <w:t xml:space="preserve"> </w:t>
-      </w:r>
-      <w:r>
-        <w:rPr>
-          <w:b/>
-          <w:bCs/>
-          <w:i/>
-          <w:iCs/>
-          <w:sz w:val="20"/>
-          <w:szCs w:val="20"/>
-        </w:rPr>
-        <w:t>‘containing class :: static method name’</w:t>
-      </w:r>
-    </w:p>
-    <w:p>
-      <w:pPr>
-        <w:rPr>
-          <w:b/>
-          <w:bCs/>
-          <w:i/>
-          <w:iCs/>
-          <w:sz w:val="20"/>
-          <w:szCs w:val="20"/>
-        </w:rPr>
-      </w:pPr>
-      <w:r>
-        <w:rPr>
-          <w:sz w:val="20"/>
-          <w:szCs w:val="20"/>
-        </w:rPr>
-        <w:sym w:font="Wingdings" w:char="F0E0"/>
-      </w:r>
-      <w:r>
-        <w:rPr>
-          <w:sz w:val="20"/>
-          <w:szCs w:val="20"/>
-        </w:rPr>
-        <w:t xml:space="preserve">. Reference to an instance method of a particular </w:t>
-      </w:r>
-      <w:proofErr w:type="gramStart"/>
-      <w:r>
-        <w:rPr>
-          <w:sz w:val="20"/>
-          <w:szCs w:val="20"/>
-        </w:rPr>
-        <w:t xml:space="preserve">object </w:t>
-      </w:r>
-      <w:r>
-        <w:rPr>
-          <w:b/>
-          <w:bCs/>
-          <w:i/>
-          <w:iCs/>
-          <w:sz w:val="20"/>
-          <w:szCs w:val="20"/>
-        </w:rPr>
-        <w:t>:</w:t>
-      </w:r>
-      <w:proofErr w:type="gramEnd"/>
-      <w:r>
-        <w:rPr>
-          <w:b/>
-          <w:bCs/>
-          <w:i/>
-          <w:iCs/>
-          <w:sz w:val="20"/>
-          <w:szCs w:val="20"/>
-        </w:rPr>
-        <w:t xml:space="preserve"> ‘containing object :: instance method name’</w:t>
-      </w:r>
-    </w:p>
-    <w:p>
-      <w:pPr>
-        <w:rPr>
-          <w:b/>
-          <w:bCs/>
-          <w:i/>
-          <w:iCs/>
-          <w:sz w:val="20"/>
-          <w:szCs w:val="20"/>
-        </w:rPr>
-      </w:pPr>
-      <w:r>
-        <w:rPr>
-          <w:sz w:val="20"/>
-          <w:szCs w:val="20"/>
-        </w:rPr>
-        <w:sym w:font="Wingdings" w:char="F0E0"/>
-      </w:r>
-      <w:r>
-        <w:rPr>
-          <w:sz w:val="20"/>
-          <w:szCs w:val="20"/>
-        </w:rPr>
-        <w:t xml:space="preserve">. Reference to an instance method of an arbitrary object of a particular </w:t>
-      </w:r>
-      <w:proofErr w:type="gramStart"/>
-      <w:r>
-        <w:rPr>
-          <w:sz w:val="20"/>
-          <w:szCs w:val="20"/>
-        </w:rPr>
-        <w:t xml:space="preserve">type </w:t>
-      </w:r>
-      <w:r>
-        <w:rPr>
-          <w:b/>
-          <w:bCs/>
-          <w:i/>
-          <w:iCs/>
-          <w:sz w:val="20"/>
-          <w:szCs w:val="20"/>
-        </w:rPr>
-        <w:t>:</w:t>
-      </w:r>
-      <w:proofErr w:type="gramEnd"/>
-      <w:r>
-        <w:rPr>
-          <w:b/>
-          <w:bCs/>
-          <w:i/>
-          <w:iCs/>
-          <w:sz w:val="20"/>
-          <w:szCs w:val="20"/>
-        </w:rPr>
-        <w:t xml:space="preserve"> ‘containing type :: method name’</w:t>
-      </w:r>
-    </w:p>
-    <w:p>
-      <w:pPr>
-        <w:rPr>
-          <w:b/>
-          <w:bCs/>
-          <w:i/>
-          <w:iCs/>
-          <w:sz w:val="20"/>
-          <w:szCs w:val="20"/>
-        </w:rPr>
-      </w:pPr>
-      <w:r>
-        <w:rPr>
-          <w:sz w:val="20"/>
-          <w:szCs w:val="20"/>
-        </w:rPr>
-        <w:sym w:font="Wingdings" w:char="F0E0"/>
-      </w:r>
-      <w:proofErr w:type="gramStart"/>
-      <w:r>
-        <w:rPr>
-          <w:sz w:val="20"/>
-          <w:szCs w:val="20"/>
-        </w:rPr>
-        <w:t>.Reference</w:t>
-      </w:r>
-      <w:proofErr w:type="gramEnd"/>
-      <w:r>
-        <w:rPr>
-          <w:sz w:val="20"/>
-          <w:szCs w:val="20"/>
-        </w:rPr>
-        <w:t xml:space="preserve"> to a constructure </w:t>
-      </w:r>
-      <w:r>
-        <w:rPr>
-          <w:b/>
-          <w:bCs/>
-          <w:i/>
-          <w:iCs/>
-          <w:sz w:val="20"/>
-          <w:szCs w:val="20"/>
-        </w:rPr>
-        <w:t>: ‘Class name :: new ‘</w:t>
-      </w:r>
-    </w:p>
-    <w:p>
-      <w:pPr>
-        <w:rPr>
-          <w:sz w:val="20"/>
-          <w:szCs w:val="20"/>
-        </w:rPr>
-      </w:pPr>
-    </w:p>
-    <w:p>
-      <w:pPr>
-        <w:rPr>
-          <w:sz w:val="20"/>
-          <w:szCs w:val="20"/>
-        </w:rPr>
-      </w:pPr>
-      <w:r>
-        <w:rPr>
-          <w:sz w:val="20"/>
-          <w:szCs w:val="20"/>
-        </w:rPr>
-        <w:t xml:space="preserve">4). What you mean by default method in </w:t>
-      </w:r>
-      <w:proofErr w:type="gramStart"/>
-      <w:r>
-        <w:rPr>
-          <w:sz w:val="20"/>
-          <w:szCs w:val="20"/>
-        </w:rPr>
-        <w:t>interfaces:-</w:t>
-      </w:r>
-      <w:proofErr w:type="gramEnd"/>
-    </w:p>
-    <w:p>
-      <w:pPr>
-        <w:rPr>
-          <w:sz w:val="20"/>
-          <w:szCs w:val="20"/>
-        </w:rPr>
-      </w:pPr>
-      <w:r>
-        <w:rPr>
-          <w:sz w:val="20"/>
-          <w:szCs w:val="20"/>
-        </w:rPr>
-        <w:t xml:space="preserve">The default method in interface is introduced in java </w:t>
-      </w:r>
-      <w:proofErr w:type="gramStart"/>
-      <w:r>
-        <w:rPr>
-          <w:sz w:val="20"/>
-          <w:szCs w:val="20"/>
-        </w:rPr>
-        <w:t>8 .</w:t>
-      </w:r>
-      <w:proofErr w:type="gramEnd"/>
-      <w:r>
-        <w:rPr>
-          <w:sz w:val="20"/>
-          <w:szCs w:val="20"/>
-        </w:rPr>
-        <w:t xml:space="preserve"> The default methods are the methods with in an </w:t>
-      </w:r>
-      <w:proofErr w:type="gramStart"/>
-      <w:r>
-        <w:rPr>
-          <w:sz w:val="20"/>
-          <w:szCs w:val="20"/>
-        </w:rPr>
-        <w:t>interfaces</w:t>
-      </w:r>
-      <w:proofErr w:type="gramEnd"/>
-      <w:r>
-        <w:rPr>
-          <w:sz w:val="20"/>
-          <w:szCs w:val="20"/>
-        </w:rPr>
-        <w:t xml:space="preserve"> that have a default implementation also. To declare a default method using the keyword ‘default’.</w:t>
-      </w:r>
-      <w:r>
-        <w:rPr>
-          <w:sz w:val="20"/>
-          <w:szCs w:val="20"/>
-        </w:rPr>
-        <w:t xml:space="preserve"> We can create a number of default methods in an interface.</w:t>
-      </w:r>
-    </w:p>
-    <w:p>
-      <w:pPr>
-        <w:rPr>
-          <w:sz w:val="20"/>
-          <w:szCs w:val="20"/>
-        </w:rPr>
-      </w:pPr>
-      <w:r>
-        <w:rPr>
-          <w:sz w:val="20"/>
-          <w:szCs w:val="20"/>
-        </w:rPr>
-        <w:t xml:space="preserve">The default methods are automatically </w:t>
-      </w:r>
-      <w:proofErr w:type="gramStart"/>
-      <w:r>
-        <w:rPr>
-          <w:sz w:val="20"/>
-          <w:szCs w:val="20"/>
-        </w:rPr>
-        <w:t>invoke</w:t>
-      </w:r>
-      <w:proofErr w:type="gramEnd"/>
-      <w:r>
-        <w:rPr>
-          <w:sz w:val="20"/>
-          <w:szCs w:val="20"/>
-        </w:rPr>
-        <w:t xml:space="preserve"> at the time of when we implements the</w:t>
-      </w:r>
-      <w:r>
-        <w:rPr>
-          <w:sz w:val="20"/>
-          <w:szCs w:val="20"/>
-        </w:rPr>
-        <w:t xml:space="preserve"> </w:t>
-      </w:r>
       <w:r>
         <w:rPr>
           <w:sz w:val="20"/>
@@ -818,23 +740,7 @@
           <w:sz w:val="20"/>
           <w:szCs w:val="20"/>
         </w:rPr>
-        <w:t xml:space="preserve"> using functional programing techniques. It is the part of the collections </w:t>
-      </w:r>
-      <w:proofErr w:type="gramStart"/>
-      <w:r>
-        <w:rPr>
-          <w:sz w:val="20"/>
-          <w:szCs w:val="20"/>
-        </w:rPr>
-        <w:t>API .It</w:t>
-      </w:r>
-      <w:proofErr w:type="gramEnd"/>
-      <w:r>
-        <w:rPr>
-          <w:sz w:val="20"/>
-          <w:szCs w:val="20"/>
-        </w:rPr>
-        <w:t xml:space="preserve"> support operations like  filter, sort , map, collect.</w:t>
+        <w:t xml:space="preserve"> using functional programing techniques. It is the part of the collections API .It support operations like  filter, sort , map, collect.</w:t>
       </w:r>
       <w:r>
         <w:rPr>
@@ -899,15 +805,7 @@
           <w:sz w:val="20"/>
           <w:szCs w:val="20"/>
         </w:rPr>
-        <w:t xml:space="preserve"> working </w:t>
-      </w:r>
-      <w:proofErr w:type="gramStart"/>
-      <w:r>
-        <w:rPr>
-          <w:sz w:val="20"/>
-          <w:szCs w:val="20"/>
-        </w:rPr>
-        <w:t xml:space="preserve">with </w:t>
+        <w:t xml:space="preserve"> working with </w:t>
       </w:r>
       <w:r>
         <w:rPr>
@@ -921,15 +819,7 @@
           <w:sz w:val="20"/>
           <w:szCs w:val="20"/>
         </w:rPr>
-        <w:t>the</w:t>
-      </w:r>
-      <w:proofErr w:type="gramEnd"/>
-      <w:r>
-        <w:rPr>
-          <w:sz w:val="20"/>
-          <w:szCs w:val="20"/>
-        </w:rPr>
-        <w:t xml:space="preserve"> dates and times. It contain in the </w:t>
+        <w:t xml:space="preserve">the dates and times. It contain in the </w:t>
       </w:r>
       <w:r>
         <w:rPr>
@@ -943,7 +833,6 @@
         <w:t>package ‘</w:t>
       </w:r>
       <w:proofErr w:type="spellStart"/>
-      <w:proofErr w:type="gramStart"/>
       <w:r>
         <w:rPr>
           <w:b/>
@@ -956,7 +845,6 @@
         <w:t>java.time</w:t>
       </w:r>
       <w:proofErr w:type="spellEnd"/>
-      <w:proofErr w:type="gramEnd"/>
       <w:r>
         <w:rPr>
           <w:b/>
@@ -1060,16 +948,7 @@
           <w:sz w:val="20"/>
           <w:szCs w:val="20"/>
         </w:rPr>
-        <w:t xml:space="preserve">: </w:t>
-      </w:r>
-      <w:r>
-        <w:rPr>
-          <w:b/>
-          <w:bCs/>
-          <w:sz w:val="20"/>
-          <w:szCs w:val="20"/>
-        </w:rPr>
-        <w:t xml:space="preserve">Optional&lt;String&gt; name = </w:t>
+        <w:t xml:space="preserve">: Optional&lt;String&gt; name = </w:t>
       </w:r>
       <w:proofErr w:type="spellStart"/>
       <w:r>

</xml_diff>